<commit_message>
ontwerptechnieken document punten opgesomd
</commit_message>
<xml_diff>
--- a/Documenten/Ontwerptechnieken.docx
+++ b/Documenten/Ontwerptechnieken.docx
@@ -2,153 +2,960 @@
 <file path=word/document.xml><?xml version="1.0" encoding="utf-8"?>
 <w:document xmlns:wpc="http://schemas.microsoft.com/office/word/2010/wordprocessingCanvas" xmlns:mc="http://schemas.openxmlformats.org/markup-compatibility/2006" xmlns:o="urn:schemas-microsoft-com:office:office" xmlns:r="http://schemas.openxmlformats.org/officeDocument/2006/relationships" xmlns:m="http://schemas.openxmlformats.org/officeDocument/2006/math" xmlns:v="urn:schemas-microsoft-com:vml" xmlns:wp14="http://schemas.microsoft.com/office/word/2010/wordprocessingDrawing" xmlns:wp="http://schemas.openxmlformats.org/drawingml/2006/wordprocessingDrawing" xmlns:w10="urn:schemas-microsoft-com:office:word" xmlns:w="http://schemas.openxmlformats.org/wordprocessingml/2006/main" xmlns:w14="http://schemas.microsoft.com/office/word/2010/wordml" xmlns:wpg="http://schemas.microsoft.com/office/word/2010/wordprocessingGroup" xmlns:wpi="http://schemas.microsoft.com/office/word/2010/wordprocessingInk" xmlns:wne="http://schemas.microsoft.com/office/word/2006/wordml" xmlns:wps="http://schemas.microsoft.com/office/word/2010/wordprocessingShape" mc:Ignorable="w14 wp14">
   <w:body>
+    <w:sdt>
+      <w:sdtPr>
+        <w:id w:val="1483814159"/>
+        <w:docPartObj>
+          <w:docPartGallery w:val="Table of Contents"/>
+          <w:docPartUnique/>
+        </w:docPartObj>
+      </w:sdtPr>
+      <w:sdtEndPr>
+        <w:rPr>
+          <w:rFonts w:asciiTheme="minorHAnsi" w:eastAsiaTheme="minorHAnsi" w:hAnsiTheme="minorHAnsi" w:cstheme="minorBidi"/>
+          <w:color w:val="auto"/>
+          <w:sz w:val="22"/>
+          <w:szCs w:val="22"/>
+          <w:lang w:eastAsia="en-US"/>
+        </w:rPr>
+      </w:sdtEndPr>
+      <w:sdtContent>
+        <w:p>
+          <w:pPr>
+            <w:pStyle w:val="Kopvaninhoudsopgave"/>
+          </w:pPr>
+          <w:r>
+            <w:t>Inhoud</w:t>
+          </w:r>
+        </w:p>
+        <w:p>
+          <w:pPr>
+            <w:pStyle w:val="Inhopg1"/>
+            <w:tabs>
+              <w:tab w:val="right" w:leader="dot" w:pos="9062"/>
+            </w:tabs>
+            <w:rPr>
+              <w:noProof/>
+            </w:rPr>
+          </w:pPr>
+          <w:r>
+            <w:fldChar w:fldCharType="begin"/>
+          </w:r>
+          <w:r>
+            <w:instrText xml:space="preserve"> TOC \o "1-3" \h \z \u </w:instrText>
+          </w:r>
+          <w:r>
+            <w:fldChar w:fldCharType="separate"/>
+          </w:r>
+          <w:hyperlink w:anchor="_Toc379125188" w:history="1">
+            <w:r>
+              <w:rPr>
+                <w:rStyle w:val="Hyperlink"/>
+                <w:noProof/>
+                <w:lang w:val="en-US"/>
+              </w:rPr>
+              <w:t>Object Oriented Programming</w:t>
+            </w:r>
+            <w:r>
+              <w:rPr>
+                <w:noProof/>
+                <w:webHidden/>
+              </w:rPr>
+              <w:tab/>
+            </w:r>
+            <w:r>
+              <w:rPr>
+                <w:noProof/>
+                <w:webHidden/>
+              </w:rPr>
+              <w:fldChar w:fldCharType="begin"/>
+            </w:r>
+            <w:r>
+              <w:rPr>
+                <w:noProof/>
+                <w:webHidden/>
+              </w:rPr>
+              <w:instrText xml:space="preserve"> PAGEREF _Toc379125188 \h </w:instrText>
+            </w:r>
+            <w:r>
+              <w:rPr>
+                <w:noProof/>
+                <w:webHidden/>
+              </w:rPr>
+            </w:r>
+            <w:r>
+              <w:rPr>
+                <w:noProof/>
+                <w:webHidden/>
+              </w:rPr>
+              <w:fldChar w:fldCharType="separate"/>
+            </w:r>
+            <w:r>
+              <w:rPr>
+                <w:noProof/>
+                <w:webHidden/>
+              </w:rPr>
+              <w:t>2</w:t>
+            </w:r>
+            <w:r>
+              <w:rPr>
+                <w:noProof/>
+                <w:webHidden/>
+              </w:rPr>
+              <w:fldChar w:fldCharType="end"/>
+            </w:r>
+          </w:hyperlink>
+        </w:p>
+        <w:p>
+          <w:pPr>
+            <w:pStyle w:val="Inhopg1"/>
+            <w:tabs>
+              <w:tab w:val="right" w:leader="dot" w:pos="9062"/>
+            </w:tabs>
+            <w:rPr>
+              <w:noProof/>
+            </w:rPr>
+          </w:pPr>
+          <w:hyperlink w:anchor="_Toc379125189" w:history="1">
+            <w:r>
+              <w:rPr>
+                <w:rStyle w:val="Hyperlink"/>
+                <w:noProof/>
+                <w:lang w:val="en-US"/>
+              </w:rPr>
+              <w:t>SOLID Principles</w:t>
+            </w:r>
+            <w:r>
+              <w:rPr>
+                <w:noProof/>
+                <w:webHidden/>
+              </w:rPr>
+              <w:tab/>
+            </w:r>
+            <w:r>
+              <w:rPr>
+                <w:noProof/>
+                <w:webHidden/>
+              </w:rPr>
+              <w:fldChar w:fldCharType="begin"/>
+            </w:r>
+            <w:r>
+              <w:rPr>
+                <w:noProof/>
+                <w:webHidden/>
+              </w:rPr>
+              <w:instrText xml:space="preserve"> PAGEREF _Toc379125189 \h </w:instrText>
+            </w:r>
+            <w:r>
+              <w:rPr>
+                <w:noProof/>
+                <w:webHidden/>
+              </w:rPr>
+            </w:r>
+            <w:r>
+              <w:rPr>
+                <w:noProof/>
+                <w:webHidden/>
+              </w:rPr>
+              <w:fldChar w:fldCharType="separate"/>
+            </w:r>
+            <w:r>
+              <w:rPr>
+                <w:noProof/>
+                <w:webHidden/>
+              </w:rPr>
+              <w:t>3</w:t>
+            </w:r>
+            <w:r>
+              <w:rPr>
+                <w:noProof/>
+                <w:webHidden/>
+              </w:rPr>
+              <w:fldChar w:fldCharType="end"/>
+            </w:r>
+          </w:hyperlink>
+        </w:p>
+        <w:p>
+          <w:pPr>
+            <w:pStyle w:val="Inhopg1"/>
+            <w:tabs>
+              <w:tab w:val="right" w:leader="dot" w:pos="9062"/>
+            </w:tabs>
+            <w:rPr>
+              <w:noProof/>
+            </w:rPr>
+          </w:pPr>
+          <w:hyperlink w:anchor="_Toc379125190" w:history="1">
+            <w:r>
+              <w:rPr>
+                <w:rStyle w:val="Hyperlink"/>
+                <w:noProof/>
+                <w:lang w:val="en-US"/>
+              </w:rPr>
+              <w:t>GRASP</w:t>
+            </w:r>
+            <w:r>
+              <w:rPr>
+                <w:noProof/>
+                <w:webHidden/>
+              </w:rPr>
+              <w:tab/>
+            </w:r>
+            <w:r>
+              <w:rPr>
+                <w:noProof/>
+                <w:webHidden/>
+              </w:rPr>
+              <w:fldChar w:fldCharType="begin"/>
+            </w:r>
+            <w:r>
+              <w:rPr>
+                <w:noProof/>
+                <w:webHidden/>
+              </w:rPr>
+              <w:instrText xml:space="preserve"> PAGEREF _Toc379125190 \h </w:instrText>
+            </w:r>
+            <w:r>
+              <w:rPr>
+                <w:noProof/>
+                <w:webHidden/>
+              </w:rPr>
+            </w:r>
+            <w:r>
+              <w:rPr>
+                <w:noProof/>
+                <w:webHidden/>
+              </w:rPr>
+              <w:fldChar w:fldCharType="separate"/>
+            </w:r>
+            <w:r>
+              <w:rPr>
+                <w:noProof/>
+                <w:webHidden/>
+              </w:rPr>
+              <w:t>4</w:t>
+            </w:r>
+            <w:r>
+              <w:rPr>
+                <w:noProof/>
+                <w:webHidden/>
+              </w:rPr>
+              <w:fldChar w:fldCharType="end"/>
+            </w:r>
+          </w:hyperlink>
+        </w:p>
+        <w:p>
+          <w:pPr>
+            <w:pStyle w:val="Inhopg1"/>
+            <w:tabs>
+              <w:tab w:val="right" w:leader="dot" w:pos="9062"/>
+            </w:tabs>
+            <w:rPr>
+              <w:noProof/>
+            </w:rPr>
+          </w:pPr>
+          <w:hyperlink w:anchor="_Toc379125191" w:history="1">
+            <w:r>
+              <w:rPr>
+                <w:rStyle w:val="Hyperlink"/>
+                <w:noProof/>
+                <w:lang w:val="en-US"/>
+              </w:rPr>
+              <w:t>Design Patterns</w:t>
+            </w:r>
+            <w:r>
+              <w:rPr>
+                <w:noProof/>
+                <w:webHidden/>
+              </w:rPr>
+              <w:tab/>
+            </w:r>
+            <w:r>
+              <w:rPr>
+                <w:noProof/>
+                <w:webHidden/>
+              </w:rPr>
+              <w:fldChar w:fldCharType="begin"/>
+            </w:r>
+            <w:r>
+              <w:rPr>
+                <w:noProof/>
+                <w:webHidden/>
+              </w:rPr>
+              <w:instrText xml:space="preserve"> PAGEREF _Toc379125191 \h </w:instrText>
+            </w:r>
+            <w:r>
+              <w:rPr>
+                <w:noProof/>
+                <w:webHidden/>
+              </w:rPr>
+            </w:r>
+            <w:r>
+              <w:rPr>
+                <w:noProof/>
+                <w:webHidden/>
+              </w:rPr>
+              <w:fldChar w:fldCharType="separate"/>
+            </w:r>
+            <w:r>
+              <w:rPr>
+                <w:noProof/>
+                <w:webHidden/>
+              </w:rPr>
+              <w:t>5</w:t>
+            </w:r>
+            <w:r>
+              <w:rPr>
+                <w:noProof/>
+                <w:webHidden/>
+              </w:rPr>
+              <w:fldChar w:fldCharType="end"/>
+            </w:r>
+          </w:hyperlink>
+        </w:p>
+        <w:p>
+          <w:pPr>
+            <w:pStyle w:val="Inhopg1"/>
+            <w:tabs>
+              <w:tab w:val="right" w:leader="dot" w:pos="9062"/>
+            </w:tabs>
+            <w:rPr>
+              <w:noProof/>
+            </w:rPr>
+          </w:pPr>
+          <w:hyperlink w:anchor="_Toc379125192" w:history="1">
+            <w:r>
+              <w:rPr>
+                <w:rStyle w:val="Hyperlink"/>
+                <w:noProof/>
+                <w:lang w:val="en-US"/>
+              </w:rPr>
+              <w:t>Refactoring</w:t>
+            </w:r>
+            <w:r>
+              <w:rPr>
+                <w:noProof/>
+                <w:webHidden/>
+              </w:rPr>
+              <w:tab/>
+            </w:r>
+            <w:r>
+              <w:rPr>
+                <w:noProof/>
+                <w:webHidden/>
+              </w:rPr>
+              <w:fldChar w:fldCharType="begin"/>
+            </w:r>
+            <w:r>
+              <w:rPr>
+                <w:noProof/>
+                <w:webHidden/>
+              </w:rPr>
+              <w:instrText xml:space="preserve"> PAGEREF _Toc379125192 \h </w:instrText>
+            </w:r>
+            <w:r>
+              <w:rPr>
+                <w:noProof/>
+                <w:webHidden/>
+              </w:rPr>
+            </w:r>
+            <w:r>
+              <w:rPr>
+                <w:noProof/>
+                <w:webHidden/>
+              </w:rPr>
+              <w:fldChar w:fldCharType="separate"/>
+            </w:r>
+            <w:r>
+              <w:rPr>
+                <w:noProof/>
+                <w:webHidden/>
+              </w:rPr>
+              <w:t>6</w:t>
+            </w:r>
+            <w:r>
+              <w:rPr>
+                <w:noProof/>
+                <w:webHidden/>
+              </w:rPr>
+              <w:fldChar w:fldCharType="end"/>
+            </w:r>
+          </w:hyperlink>
+        </w:p>
+        <w:p>
+          <w:pPr>
+            <w:pStyle w:val="Inhopg1"/>
+            <w:tabs>
+              <w:tab w:val="right" w:leader="dot" w:pos="9062"/>
+            </w:tabs>
+            <w:rPr>
+              <w:noProof/>
+            </w:rPr>
+          </w:pPr>
+          <w:hyperlink w:anchor="_Toc379125193" w:history="1">
+            <w:r>
+              <w:rPr>
+                <w:rStyle w:val="Hyperlink"/>
+                <w:noProof/>
+                <w:lang w:val="en-US"/>
+              </w:rPr>
+              <w:t>C#</w:t>
+            </w:r>
+            <w:r>
+              <w:rPr>
+                <w:noProof/>
+                <w:webHidden/>
+              </w:rPr>
+              <w:tab/>
+            </w:r>
+            <w:r>
+              <w:rPr>
+                <w:noProof/>
+                <w:webHidden/>
+              </w:rPr>
+              <w:fldChar w:fldCharType="begin"/>
+            </w:r>
+            <w:r>
+              <w:rPr>
+                <w:noProof/>
+                <w:webHidden/>
+              </w:rPr>
+              <w:instrText xml:space="preserve"> PAGEREF _Toc379125193 \h </w:instrText>
+            </w:r>
+            <w:r>
+              <w:rPr>
+                <w:noProof/>
+                <w:webHidden/>
+              </w:rPr>
+            </w:r>
+            <w:r>
+              <w:rPr>
+                <w:noProof/>
+                <w:webHidden/>
+              </w:rPr>
+              <w:fldChar w:fldCharType="separate"/>
+            </w:r>
+            <w:r>
+              <w:rPr>
+                <w:noProof/>
+                <w:webHidden/>
+              </w:rPr>
+              <w:t>7</w:t>
+            </w:r>
+            <w:r>
+              <w:rPr>
+                <w:noProof/>
+                <w:webHidden/>
+              </w:rPr>
+              <w:fldChar w:fldCharType="end"/>
+            </w:r>
+          </w:hyperlink>
+        </w:p>
+        <w:p>
+          <w:r>
+            <w:rPr>
+              <w:b/>
+              <w:bCs/>
+            </w:rPr>
+            <w:fldChar w:fldCharType="end"/>
+          </w:r>
+        </w:p>
+      </w:sdtContent>
+    </w:sdt>
     <w:p>
       <w:r>
         <w:br w:type="page"/>
-      </w:r>
-    </w:p>
-    <w:p>
-      <w:pPr>
-        <w:pStyle w:val="Geenafstand"/>
-      </w:pPr>
-      <w:r>
-        <w:lastRenderedPageBreak/>
-        <w:t>Interface (</w:t>
-      </w:r>
-      <w:proofErr w:type="spellStart"/>
-      <w:r>
-        <w:t>Icomparable</w:t>
-      </w:r>
-      <w:proofErr w:type="spellEnd"/>
-      <w:r>
-        <w:t xml:space="preserve"> &amp; </w:t>
-      </w:r>
-      <w:proofErr w:type="spellStart"/>
-      <w:r>
-        <w:t>Icomparer</w:t>
-      </w:r>
-      <w:proofErr w:type="spellEnd"/>
-      <w:r>
-        <w:t>)</w:t>
-      </w:r>
-    </w:p>
-    <w:p>
-      <w:pPr>
-        <w:pStyle w:val="Geenafstand"/>
-      </w:pPr>
-      <w:r>
-        <w:t>Abstracte klasse</w:t>
-      </w:r>
-    </w:p>
-    <w:p>
-      <w:pPr>
-        <w:pStyle w:val="Geenafstand"/>
-      </w:pPr>
-      <w:r>
-        <w:t>Polymorfisme</w:t>
-      </w:r>
-    </w:p>
-    <w:p>
-      <w:pPr>
-        <w:pStyle w:val="Geenafstand"/>
-      </w:pPr>
-      <w:proofErr w:type="spellStart"/>
-      <w:r>
-        <w:t>Dynamic</w:t>
-      </w:r>
-      <w:proofErr w:type="spellEnd"/>
-      <w:r>
-        <w:t xml:space="preserve"> Binding</w:t>
-      </w:r>
-    </w:p>
-    <w:p>
-      <w:pPr>
-        <w:pStyle w:val="Geenafstand"/>
-      </w:pPr>
-      <w:proofErr w:type="spellStart"/>
-      <w:r>
-        <w:t>Overloading</w:t>
-      </w:r>
-      <w:proofErr w:type="spellEnd"/>
-    </w:p>
-    <w:p>
-      <w:pPr>
-        <w:pStyle w:val="Geenafstand"/>
-        <w:rPr>
-          <w:lang w:val="en-US"/>
-        </w:rPr>
-      </w:pPr>
-      <w:r>
-        <w:rPr>
-          <w:lang w:val="en-US"/>
-        </w:rPr>
-        <w:t>Generics</w:t>
-      </w:r>
-      <w:r>
-        <w:rPr>
-          <w:lang w:val="en-US"/>
-        </w:rPr>
-        <w:t xml:space="preserve"> </w:t>
-      </w:r>
-      <w:r>
-        <w:rPr>
-          <w:lang w:val="en-US"/>
-        </w:rPr>
-        <w:t>(</w:t>
-      </w:r>
-      <w:proofErr w:type="spellStart"/>
-      <w:r>
-        <w:rPr>
-          <w:lang w:val="en-US"/>
-        </w:rPr>
-        <w:t>bv</w:t>
-      </w:r>
-      <w:proofErr w:type="spellEnd"/>
-      <w:r>
-        <w:rPr>
-          <w:lang w:val="en-US"/>
-        </w:rPr>
-        <w:t xml:space="preserve">. List&lt;T&gt; </w:t>
-      </w:r>
-      <w:r>
-        <w:sym w:font="Wingdings" w:char="F0E0"/>
-      </w:r>
-      <w:r>
-        <w:rPr>
-          <w:lang w:val="en-US"/>
-        </w:rPr>
-        <w:t xml:space="preserve"> List&lt;string&gt;)</w:t>
-      </w:r>
-    </w:p>
-    <w:p>
-      <w:pPr>
-        <w:pStyle w:val="Geenafstand"/>
-        <w:rPr>
-          <w:lang w:val="en-US"/>
-        </w:rPr>
-      </w:pPr>
-    </w:p>
-    <w:p>
-      <w:pPr>
-        <w:pStyle w:val="Geenafstand"/>
-        <w:rPr>
-          <w:lang w:val="en-US"/>
-        </w:rPr>
-      </w:pPr>
-      <w:r>
-        <w:rPr>
-          <w:lang w:val="en-US"/>
-        </w:rPr>
-        <w:t>Design Patter</w:t>
       </w:r>
       <w:bookmarkStart w:id="0" w:name="_GoBack"/>
       <w:bookmarkEnd w:id="0"/>
-      <w:r>
-        <w:rPr>
-          <w:lang w:val="en-US"/>
-        </w:rPr>
-        <w:t>ns</w:t>
-      </w:r>
+    </w:p>
+    <w:p>
+      <w:pPr>
+        <w:pStyle w:val="Kop1"/>
+        <w:rPr>
+          <w:lang w:val="en-US"/>
+        </w:rPr>
+      </w:pPr>
+      <w:bookmarkStart w:id="1" w:name="_Toc379125188"/>
+      <w:r>
+        <w:rPr>
+          <w:lang w:val="en-US"/>
+        </w:rPr>
+        <w:lastRenderedPageBreak/>
+        <w:t>Object Oriented Programming</w:t>
+      </w:r>
+      <w:bookmarkEnd w:id="1"/>
+    </w:p>
+    <w:p>
+      <w:pPr>
+        <w:pStyle w:val="Geenafstand"/>
+        <w:rPr>
+          <w:lang w:val="en-US"/>
+        </w:rPr>
+      </w:pPr>
+      <w:r>
+        <w:rPr>
+          <w:lang w:val="en-US"/>
+        </w:rPr>
+        <w:t>Interface (</w:t>
+      </w:r>
+      <w:proofErr w:type="spellStart"/>
+      <w:r>
+        <w:rPr>
+          <w:lang w:val="en-US"/>
+        </w:rPr>
+        <w:t>Icomparable</w:t>
+      </w:r>
+      <w:proofErr w:type="spellEnd"/>
+      <w:r>
+        <w:rPr>
+          <w:lang w:val="en-US"/>
+        </w:rPr>
+        <w:t xml:space="preserve"> &amp; </w:t>
+      </w:r>
+      <w:proofErr w:type="spellStart"/>
+      <w:r>
+        <w:rPr>
+          <w:lang w:val="en-US"/>
+        </w:rPr>
+        <w:t>Icomparer</w:t>
+      </w:r>
+      <w:proofErr w:type="spellEnd"/>
+      <w:r>
+        <w:rPr>
+          <w:lang w:val="en-US"/>
+        </w:rPr>
+        <w:t>)</w:t>
+      </w:r>
+    </w:p>
+    <w:p>
+      <w:pPr>
+        <w:pStyle w:val="Geenafstand"/>
+        <w:rPr>
+          <w:lang w:val="en-US"/>
+        </w:rPr>
+      </w:pPr>
+      <w:r>
+        <w:rPr>
+          <w:lang w:val="en-US"/>
+        </w:rPr>
+        <w:t>Abstract</w:t>
+      </w:r>
+      <w:r>
+        <w:rPr>
+          <w:lang w:val="en-US"/>
+        </w:rPr>
+        <w:t xml:space="preserve"> </w:t>
+      </w:r>
+      <w:r>
+        <w:rPr>
+          <w:lang w:val="en-US"/>
+        </w:rPr>
+        <w:t>class</w:t>
+      </w:r>
+    </w:p>
+    <w:p>
+      <w:pPr>
+        <w:pStyle w:val="Geenafstand"/>
+        <w:rPr>
+          <w:lang w:val="en-US"/>
+        </w:rPr>
+      </w:pPr>
+      <w:r>
+        <w:rPr>
+          <w:lang w:val="en-US"/>
+        </w:rPr>
+        <w:t>Polymorphism</w:t>
+      </w:r>
+    </w:p>
+    <w:p>
+      <w:pPr>
+        <w:pStyle w:val="Geenafstand"/>
+      </w:pPr>
+      <w:proofErr w:type="spellStart"/>
+      <w:r>
+        <w:t>Dynamic</w:t>
+      </w:r>
+      <w:proofErr w:type="spellEnd"/>
+      <w:r>
+        <w:t xml:space="preserve"> Binding</w:t>
+      </w:r>
+    </w:p>
+    <w:p>
+      <w:pPr>
+        <w:pStyle w:val="Geenafstand"/>
+      </w:pPr>
+      <w:proofErr w:type="spellStart"/>
+      <w:r>
+        <w:t>Overloading</w:t>
+      </w:r>
+      <w:proofErr w:type="spellEnd"/>
+    </w:p>
+    <w:p>
+      <w:pPr>
+        <w:pStyle w:val="Geenafstand"/>
+        <w:rPr>
+          <w:lang w:val="en-US"/>
+        </w:rPr>
+      </w:pPr>
+    </w:p>
+    <w:p>
+      <w:pPr>
+        <w:rPr>
+          <w:rFonts w:asciiTheme="majorHAnsi" w:eastAsiaTheme="majorEastAsia" w:hAnsiTheme="majorHAnsi" w:cstheme="majorBidi"/>
+          <w:b/>
+          <w:bCs/>
+          <w:color w:val="365F91" w:themeColor="accent1" w:themeShade="BF"/>
+          <w:sz w:val="28"/>
+          <w:szCs w:val="28"/>
+          <w:lang w:val="en-US"/>
+        </w:rPr>
+      </w:pPr>
+      <w:r>
+        <w:rPr>
+          <w:lang w:val="en-US"/>
+        </w:rPr>
+        <w:br w:type="page"/>
+      </w:r>
+    </w:p>
+    <w:p>
+      <w:pPr>
+        <w:pStyle w:val="Kop1"/>
+        <w:rPr>
+          <w:lang w:val="en-US"/>
+        </w:rPr>
+      </w:pPr>
+      <w:bookmarkStart w:id="2" w:name="_Toc379125189"/>
+      <w:r>
+        <w:rPr>
+          <w:lang w:val="en-US"/>
+        </w:rPr>
+        <w:lastRenderedPageBreak/>
+        <w:t>SOLID Principles</w:t>
+      </w:r>
+      <w:bookmarkEnd w:id="2"/>
+    </w:p>
+    <w:p>
+      <w:pPr>
+        <w:pStyle w:val="Geenafstand"/>
+        <w:rPr>
+          <w:lang w:val="en-US"/>
+        </w:rPr>
+      </w:pPr>
+      <w:r>
+        <w:rPr>
+          <w:lang w:val="en-US"/>
+        </w:rPr>
+        <w:t>Open / Closed</w:t>
+      </w:r>
+      <w:r>
+        <w:rPr>
+          <w:lang w:val="en-US"/>
+        </w:rPr>
+        <w:t xml:space="preserve"> </w:t>
+      </w:r>
+      <w:r>
+        <w:rPr>
+          <w:lang w:val="en-US"/>
+        </w:rPr>
+        <w:t>principle</w:t>
+      </w:r>
+    </w:p>
+    <w:p>
+      <w:pPr>
+        <w:pStyle w:val="Geenafstand"/>
+        <w:rPr>
+          <w:lang w:val="en-US"/>
+        </w:rPr>
+      </w:pPr>
+      <w:r>
+        <w:rPr>
+          <w:lang w:val="en-US"/>
+        </w:rPr>
+        <w:t>Single Responsibility principle</w:t>
+      </w:r>
+    </w:p>
+    <w:p>
+      <w:pPr>
+        <w:pStyle w:val="Geenafstand"/>
+        <w:rPr>
+          <w:lang w:val="en-US"/>
+        </w:rPr>
+      </w:pPr>
+      <w:proofErr w:type="spellStart"/>
+      <w:r>
+        <w:rPr>
+          <w:lang w:val="en-US"/>
+        </w:rPr>
+        <w:t>Liskov</w:t>
+      </w:r>
+      <w:proofErr w:type="spellEnd"/>
+      <w:r>
+        <w:rPr>
+          <w:lang w:val="en-US"/>
+        </w:rPr>
+        <w:t xml:space="preserve"> substitution </w:t>
+      </w:r>
+      <w:r>
+        <w:rPr>
+          <w:lang w:val="en-US"/>
+        </w:rPr>
+        <w:t>principle</w:t>
+      </w:r>
+    </w:p>
+    <w:p>
+      <w:pPr>
+        <w:pStyle w:val="Geenafstand"/>
+        <w:rPr>
+          <w:lang w:val="en-US"/>
+        </w:rPr>
+      </w:pPr>
+      <w:r>
+        <w:rPr>
+          <w:lang w:val="en-US"/>
+        </w:rPr>
+        <w:t xml:space="preserve">Interface segregation </w:t>
+      </w:r>
+      <w:r>
+        <w:rPr>
+          <w:lang w:val="en-US"/>
+        </w:rPr>
+        <w:t>principle</w:t>
+      </w:r>
+    </w:p>
+    <w:p>
+      <w:pPr>
+        <w:pStyle w:val="Geenafstand"/>
+        <w:rPr>
+          <w:lang w:val="en-US"/>
+        </w:rPr>
+      </w:pPr>
+      <w:r>
+        <w:rPr>
+          <w:lang w:val="en-US"/>
+        </w:rPr>
+        <w:t xml:space="preserve">Dependency Inversion </w:t>
+      </w:r>
+      <w:r>
+        <w:rPr>
+          <w:lang w:val="en-US"/>
+        </w:rPr>
+        <w:t>principle</w:t>
+      </w:r>
+    </w:p>
+    <w:p>
+      <w:pPr>
+        <w:pStyle w:val="Geenafstand"/>
+        <w:rPr>
+          <w:lang w:val="en-US"/>
+        </w:rPr>
+      </w:pPr>
+    </w:p>
+    <w:p>
+      <w:pPr>
+        <w:rPr>
+          <w:rFonts w:asciiTheme="majorHAnsi" w:eastAsiaTheme="majorEastAsia" w:hAnsiTheme="majorHAnsi" w:cstheme="majorBidi"/>
+          <w:b/>
+          <w:bCs/>
+          <w:color w:val="365F91" w:themeColor="accent1" w:themeShade="BF"/>
+          <w:sz w:val="28"/>
+          <w:szCs w:val="28"/>
+          <w:lang w:val="en-US"/>
+        </w:rPr>
+      </w:pPr>
+      <w:r>
+        <w:rPr>
+          <w:lang w:val="en-US"/>
+        </w:rPr>
+        <w:br w:type="page"/>
+      </w:r>
+    </w:p>
+    <w:p>
+      <w:pPr>
+        <w:pStyle w:val="Kop1"/>
+        <w:rPr>
+          <w:lang w:val="en-US"/>
+        </w:rPr>
+      </w:pPr>
+      <w:bookmarkStart w:id="3" w:name="_Toc379125190"/>
+      <w:r>
+        <w:rPr>
+          <w:lang w:val="en-US"/>
+        </w:rPr>
+        <w:lastRenderedPageBreak/>
+        <w:t>GRASP</w:t>
+      </w:r>
+      <w:bookmarkEnd w:id="3"/>
+    </w:p>
+    <w:p>
+      <w:pPr>
+        <w:pStyle w:val="Geenafstand"/>
+        <w:rPr>
+          <w:lang w:val="en-US"/>
+        </w:rPr>
+      </w:pPr>
+      <w:r>
+        <w:rPr>
+          <w:lang w:val="en-US"/>
+        </w:rPr>
+        <w:t>Controller</w:t>
+      </w:r>
+    </w:p>
+    <w:p>
+      <w:pPr>
+        <w:pStyle w:val="Geenafstand"/>
+        <w:rPr>
+          <w:lang w:val="en-US"/>
+        </w:rPr>
+      </w:pPr>
+      <w:r>
+        <w:rPr>
+          <w:lang w:val="en-US"/>
+        </w:rPr>
+        <w:t>Creator</w:t>
+      </w:r>
+    </w:p>
+    <w:p>
+      <w:pPr>
+        <w:pStyle w:val="Geenafstand"/>
+        <w:rPr>
+          <w:lang w:val="en-US"/>
+        </w:rPr>
+      </w:pPr>
+      <w:r>
+        <w:rPr>
+          <w:lang w:val="en-US"/>
+        </w:rPr>
+        <w:t>High Cohesion</w:t>
+      </w:r>
+    </w:p>
+    <w:p>
+      <w:pPr>
+        <w:pStyle w:val="Geenafstand"/>
+        <w:rPr>
+          <w:lang w:val="en-US"/>
+        </w:rPr>
+      </w:pPr>
+      <w:r>
+        <w:rPr>
+          <w:lang w:val="en-US"/>
+        </w:rPr>
+        <w:t>Indirection</w:t>
+      </w:r>
+    </w:p>
+    <w:p>
+      <w:pPr>
+        <w:pStyle w:val="Geenafstand"/>
+        <w:rPr>
+          <w:lang w:val="en-US"/>
+        </w:rPr>
+      </w:pPr>
+      <w:r>
+        <w:rPr>
+          <w:lang w:val="en-US"/>
+        </w:rPr>
+        <w:t>Information Expert</w:t>
+      </w:r>
+    </w:p>
+    <w:p>
+      <w:pPr>
+        <w:pStyle w:val="Geenafstand"/>
+        <w:rPr>
+          <w:lang w:val="en-US"/>
+        </w:rPr>
+      </w:pPr>
+      <w:r>
+        <w:rPr>
+          <w:lang w:val="en-US"/>
+        </w:rPr>
+        <w:t>Low Coupling</w:t>
+      </w:r>
+    </w:p>
+    <w:p>
+      <w:pPr>
+        <w:pStyle w:val="Geenafstand"/>
+        <w:rPr>
+          <w:lang w:val="en-US"/>
+        </w:rPr>
+      </w:pPr>
+      <w:r>
+        <w:rPr>
+          <w:lang w:val="en-US"/>
+        </w:rPr>
+        <w:t>Polymorphism</w:t>
+      </w:r>
+    </w:p>
+    <w:p>
+      <w:pPr>
+        <w:pStyle w:val="Geenafstand"/>
+        <w:rPr>
+          <w:lang w:val="en-US"/>
+        </w:rPr>
+      </w:pPr>
+      <w:r>
+        <w:rPr>
+          <w:lang w:val="en-US"/>
+        </w:rPr>
+        <w:t>Protected Variations</w:t>
+      </w:r>
+    </w:p>
+    <w:p>
+      <w:pPr>
+        <w:pStyle w:val="Geenafstand"/>
+        <w:rPr>
+          <w:lang w:val="en-US"/>
+        </w:rPr>
+      </w:pPr>
+      <w:r>
+        <w:rPr>
+          <w:lang w:val="en-US"/>
+        </w:rPr>
+        <w:t>Pure Fabrication</w:t>
+      </w:r>
+    </w:p>
+    <w:p>
+      <w:pPr>
+        <w:pStyle w:val="Geenafstand"/>
+        <w:rPr>
+          <w:lang w:val="en-US"/>
+        </w:rPr>
+      </w:pPr>
+    </w:p>
+    <w:p>
+      <w:pPr>
+        <w:rPr>
+          <w:rFonts w:asciiTheme="majorHAnsi" w:eastAsiaTheme="majorEastAsia" w:hAnsiTheme="majorHAnsi" w:cstheme="majorBidi"/>
+          <w:b/>
+          <w:bCs/>
+          <w:color w:val="365F91" w:themeColor="accent1" w:themeShade="BF"/>
+          <w:sz w:val="28"/>
+          <w:szCs w:val="28"/>
+          <w:lang w:val="en-US"/>
+        </w:rPr>
+      </w:pPr>
+      <w:r>
+        <w:rPr>
+          <w:lang w:val="en-US"/>
+        </w:rPr>
+        <w:br w:type="page"/>
+      </w:r>
+    </w:p>
+    <w:p>
+      <w:pPr>
+        <w:pStyle w:val="Kop1"/>
+        <w:rPr>
+          <w:lang w:val="en-US"/>
+        </w:rPr>
+      </w:pPr>
+      <w:bookmarkStart w:id="4" w:name="_Toc379125191"/>
+      <w:r>
+        <w:rPr>
+          <w:lang w:val="en-US"/>
+        </w:rPr>
+        <w:lastRenderedPageBreak/>
+        <w:t>Design Patterns</w:t>
+      </w:r>
+      <w:bookmarkEnd w:id="4"/>
     </w:p>
     <w:p>
       <w:pPr>
@@ -185,29 +992,183 @@
           <w:lang w:val="en-US"/>
         </w:rPr>
       </w:pPr>
-    </w:p>
-    <w:p>
-      <w:pPr>
-        <w:pStyle w:val="Geenafstand"/>
-        <w:rPr>
-          <w:lang w:val="en-US"/>
-        </w:rPr>
-      </w:pPr>
-    </w:p>
-    <w:p>
-      <w:pPr>
-        <w:pStyle w:val="Geenafstand"/>
-      </w:pPr>
-      <w:r>
+      <w:r>
+        <w:rPr>
+          <w:lang w:val="en-US"/>
+        </w:rPr>
+        <w:t>Composite Pattern</w:t>
+      </w:r>
+    </w:p>
+    <w:p>
+      <w:pPr>
+        <w:pStyle w:val="Geenafstand"/>
+        <w:rPr>
+          <w:lang w:val="en-US"/>
+        </w:rPr>
+      </w:pPr>
+      <w:r>
+        <w:rPr>
+          <w:lang w:val="en-US"/>
+        </w:rPr>
+        <w:t>Façade Pattern</w:t>
+      </w:r>
+    </w:p>
+    <w:p>
+      <w:pPr>
+        <w:pStyle w:val="Geenafstand"/>
+        <w:rPr>
+          <w:lang w:val="en-US"/>
+        </w:rPr>
+      </w:pPr>
+      <w:r>
+        <w:rPr>
+          <w:lang w:val="en-US"/>
+        </w:rPr>
+        <w:t>Factory method</w:t>
+      </w:r>
+    </w:p>
+    <w:p>
+      <w:pPr>
+        <w:pStyle w:val="Geenafstand"/>
+        <w:rPr>
+          <w:lang w:val="en-US"/>
+        </w:rPr>
+      </w:pPr>
+      <w:r>
+        <w:rPr>
+          <w:lang w:val="en-US"/>
+        </w:rPr>
+        <w:t>Singleton</w:t>
+      </w:r>
+    </w:p>
+    <w:p>
+      <w:pPr>
+        <w:pStyle w:val="Geenafstand"/>
+        <w:rPr>
+          <w:lang w:val="en-US"/>
+        </w:rPr>
+      </w:pPr>
+      <w:r>
+        <w:rPr>
+          <w:lang w:val="en-US"/>
+        </w:rPr>
+        <w:t>Dependency Injection</w:t>
+      </w:r>
+    </w:p>
+    <w:p>
+      <w:pPr>
+        <w:pStyle w:val="Geenafstand"/>
+        <w:rPr>
+          <w:lang w:val="en-US"/>
+        </w:rPr>
+      </w:pPr>
+    </w:p>
+    <w:p>
+      <w:pPr>
+        <w:rPr>
+          <w:rFonts w:asciiTheme="majorHAnsi" w:eastAsiaTheme="majorEastAsia" w:hAnsiTheme="majorHAnsi" w:cstheme="majorBidi"/>
+          <w:b/>
+          <w:bCs/>
+          <w:color w:val="365F91" w:themeColor="accent1" w:themeShade="BF"/>
+          <w:sz w:val="28"/>
+          <w:szCs w:val="28"/>
+          <w:lang w:val="en-US"/>
+        </w:rPr>
+      </w:pPr>
+      <w:r>
+        <w:rPr>
+          <w:lang w:val="en-US"/>
+        </w:rPr>
+        <w:br w:type="page"/>
+      </w:r>
+    </w:p>
+    <w:p>
+      <w:pPr>
+        <w:pStyle w:val="Kop1"/>
+        <w:rPr>
+          <w:lang w:val="en-US"/>
+        </w:rPr>
+      </w:pPr>
+      <w:bookmarkStart w:id="5" w:name="_Toc379125192"/>
+      <w:r>
+        <w:rPr>
+          <w:lang w:val="en-US"/>
+        </w:rPr>
+        <w:lastRenderedPageBreak/>
+        <w:t>Refactoring</w:t>
+      </w:r>
+      <w:bookmarkEnd w:id="5"/>
+    </w:p>
+    <w:p>
+      <w:pPr>
+        <w:pStyle w:val="Geenafstand"/>
+        <w:rPr>
+          <w:lang w:val="en-US"/>
+        </w:rPr>
+      </w:pPr>
+      <w:r>
+        <w:rPr>
+          <w:lang w:val="en-US"/>
+        </w:rPr>
+        <w:t>Replace Inheritance with Delegation</w:t>
+      </w:r>
+    </w:p>
+    <w:p>
+      <w:pPr>
+        <w:pStyle w:val="Geenafstand"/>
+        <w:rPr>
+          <w:lang w:val="en-US"/>
+        </w:rPr>
+      </w:pPr>
+    </w:p>
+    <w:p>
+      <w:pPr>
+        <w:rPr>
+          <w:rFonts w:asciiTheme="majorHAnsi" w:eastAsiaTheme="majorEastAsia" w:hAnsiTheme="majorHAnsi" w:cstheme="majorBidi"/>
+          <w:b/>
+          <w:bCs/>
+          <w:color w:val="365F91" w:themeColor="accent1" w:themeShade="BF"/>
+          <w:sz w:val="28"/>
+          <w:szCs w:val="28"/>
+          <w:lang w:val="en-US"/>
+        </w:rPr>
+      </w:pPr>
+      <w:r>
+        <w:rPr>
+          <w:lang w:val="en-US"/>
+        </w:rPr>
+        <w:br w:type="page"/>
+      </w:r>
+    </w:p>
+    <w:p>
+      <w:pPr>
+        <w:pStyle w:val="Kop1"/>
+        <w:rPr>
+          <w:lang w:val="en-US"/>
+        </w:rPr>
+      </w:pPr>
+      <w:bookmarkStart w:id="6" w:name="_Toc379125193"/>
+      <w:r>
+        <w:rPr>
+          <w:lang w:val="en-US"/>
+        </w:rPr>
+        <w:lastRenderedPageBreak/>
         <w:t>C#</w:t>
       </w:r>
-    </w:p>
-    <w:p>
-      <w:pPr>
-        <w:pStyle w:val="Geenafstand"/>
+      <w:bookmarkEnd w:id="6"/>
+    </w:p>
+    <w:p>
+      <w:pPr>
+        <w:pStyle w:val="Geenafstand"/>
+        <w:rPr>
+          <w:lang w:val="en-US"/>
+        </w:rPr>
       </w:pPr>
       <w:proofErr w:type="spellStart"/>
       <w:r>
+        <w:rPr>
+          <w:lang w:val="en-US"/>
+        </w:rPr>
         <w:t>Serializable</w:t>
       </w:r>
       <w:proofErr w:type="spellEnd"/>
@@ -215,11 +1176,68 @@
     <w:p>
       <w:pPr>
         <w:pStyle w:val="Geenafstand"/>
-      </w:pPr>
-    </w:p>
-    <w:p>
-      <w:pPr>
-        <w:pStyle w:val="Geenafstand"/>
+        <w:rPr>
+          <w:lang w:val="en-US"/>
+        </w:rPr>
+      </w:pPr>
+      <w:r>
+        <w:rPr>
+          <w:lang w:val="en-US"/>
+        </w:rPr>
+        <w:t>Generics (</w:t>
+      </w:r>
+      <w:proofErr w:type="spellStart"/>
+      <w:r>
+        <w:rPr>
+          <w:lang w:val="en-US"/>
+        </w:rPr>
+        <w:t>bv</w:t>
+      </w:r>
+      <w:proofErr w:type="spellEnd"/>
+      <w:r>
+        <w:rPr>
+          <w:lang w:val="en-US"/>
+        </w:rPr>
+        <w:t xml:space="preserve">. List&lt;T&gt; </w:t>
+      </w:r>
+      <w:r>
+        <w:sym w:font="Wingdings" w:char="F0E0"/>
+      </w:r>
+      <w:r>
+        <w:rPr>
+          <w:lang w:val="en-US"/>
+        </w:rPr>
+        <w:t xml:space="preserve"> List&lt;string&gt;)</w:t>
+      </w:r>
+    </w:p>
+    <w:p>
+      <w:pPr>
+        <w:pStyle w:val="Geenafstand"/>
+        <w:rPr>
+          <w:lang w:val="en-US"/>
+        </w:rPr>
+      </w:pPr>
+      <w:r>
+        <w:rPr>
+          <w:lang w:val="en-US"/>
+        </w:rPr>
+        <w:t>Exceptions</w:t>
+      </w:r>
+    </w:p>
+    <w:p>
+      <w:pPr>
+        <w:pStyle w:val="Geenafstand"/>
+        <w:rPr>
+          <w:lang w:val="en-US"/>
+        </w:rPr>
+      </w:pPr>
+    </w:p>
+    <w:p>
+      <w:pPr>
+        <w:pStyle w:val="Geenafstand"/>
+        <w:rPr>
+          <w:lang w:val="en-US"/>
+        </w:rPr>
       </w:pPr>
     </w:p>
     <w:sectPr>
@@ -466,6 +1484,75 @@
       <w:szCs w:val="28"/>
     </w:rPr>
   </w:style>
+  <w:style w:type="paragraph" w:styleId="Kopvaninhoudsopgave">
+    <w:name w:val="TOC Heading"/>
+    <w:basedOn w:val="Kop1"/>
+    <w:next w:val="Standaard"/>
+    <w:uiPriority w:val="39"/>
+    <w:semiHidden/>
+    <w:unhideWhenUsed/>
+    <w:qFormat/>
+    <w:rsid w:val="004F17B8"/>
+    <w:pPr>
+      <w:outlineLvl w:val="9"/>
+    </w:pPr>
+    <w:rPr>
+      <w:lang w:eastAsia="nl-NL"/>
+    </w:rPr>
+  </w:style>
+  <w:style w:type="paragraph" w:styleId="Inhopg1">
+    <w:name w:val="toc 1"/>
+    <w:basedOn w:val="Standaard"/>
+    <w:next w:val="Standaard"/>
+    <w:autoRedefine/>
+    <w:uiPriority w:val="39"/>
+    <w:unhideWhenUsed/>
+    <w:rsid w:val="004F17B8"/>
+    <w:pPr>
+      <w:spacing w:after="100"/>
+    </w:pPr>
+  </w:style>
+  <w:style w:type="character" w:styleId="Hyperlink">
+    <w:name w:val="Hyperlink"/>
+    <w:basedOn w:val="Standaardalinea-lettertype"/>
+    <w:uiPriority w:val="99"/>
+    <w:unhideWhenUsed/>
+    <w:rsid w:val="004F17B8"/>
+    <w:rPr>
+      <w:color w:val="0000FF" w:themeColor="hyperlink"/>
+      <w:u w:val="single"/>
+    </w:rPr>
+  </w:style>
+  <w:style w:type="paragraph" w:styleId="Ballontekst">
+    <w:name w:val="Balloon Text"/>
+    <w:basedOn w:val="Standaard"/>
+    <w:link w:val="BallontekstChar"/>
+    <w:uiPriority w:val="99"/>
+    <w:semiHidden/>
+    <w:unhideWhenUsed/>
+    <w:rsid w:val="004F17B8"/>
+    <w:pPr>
+      <w:spacing w:after="0" w:line="240" w:lineRule="auto"/>
+    </w:pPr>
+    <w:rPr>
+      <w:rFonts w:ascii="Tahoma" w:hAnsi="Tahoma" w:cs="Tahoma"/>
+      <w:sz w:val="16"/>
+      <w:szCs w:val="16"/>
+    </w:rPr>
+  </w:style>
+  <w:style w:type="character" w:customStyle="1" w:styleId="BallontekstChar">
+    <w:name w:val="Ballontekst Char"/>
+    <w:basedOn w:val="Standaardalinea-lettertype"/>
+    <w:link w:val="Ballontekst"/>
+    <w:uiPriority w:val="99"/>
+    <w:semiHidden/>
+    <w:rsid w:val="004F17B8"/>
+    <w:rPr>
+      <w:rFonts w:ascii="Tahoma" w:hAnsi="Tahoma" w:cs="Tahoma"/>
+      <w:sz w:val="16"/>
+      <w:szCs w:val="16"/>
+    </w:rPr>
+  </w:style>
 </w:styles>
 </file>
 
@@ -701,6 +1788,75 @@
       <w:color w:val="365F91" w:themeColor="accent1" w:themeShade="BF"/>
       <w:sz w:val="28"/>
       <w:szCs w:val="28"/>
+    </w:rPr>
+  </w:style>
+  <w:style w:type="paragraph" w:styleId="Kopvaninhoudsopgave">
+    <w:name w:val="TOC Heading"/>
+    <w:basedOn w:val="Kop1"/>
+    <w:next w:val="Standaard"/>
+    <w:uiPriority w:val="39"/>
+    <w:semiHidden/>
+    <w:unhideWhenUsed/>
+    <w:qFormat/>
+    <w:rsid w:val="004F17B8"/>
+    <w:pPr>
+      <w:outlineLvl w:val="9"/>
+    </w:pPr>
+    <w:rPr>
+      <w:lang w:eastAsia="nl-NL"/>
+    </w:rPr>
+  </w:style>
+  <w:style w:type="paragraph" w:styleId="Inhopg1">
+    <w:name w:val="toc 1"/>
+    <w:basedOn w:val="Standaard"/>
+    <w:next w:val="Standaard"/>
+    <w:autoRedefine/>
+    <w:uiPriority w:val="39"/>
+    <w:unhideWhenUsed/>
+    <w:rsid w:val="004F17B8"/>
+    <w:pPr>
+      <w:spacing w:after="100"/>
+    </w:pPr>
+  </w:style>
+  <w:style w:type="character" w:styleId="Hyperlink">
+    <w:name w:val="Hyperlink"/>
+    <w:basedOn w:val="Standaardalinea-lettertype"/>
+    <w:uiPriority w:val="99"/>
+    <w:unhideWhenUsed/>
+    <w:rsid w:val="004F17B8"/>
+    <w:rPr>
+      <w:color w:val="0000FF" w:themeColor="hyperlink"/>
+      <w:u w:val="single"/>
+    </w:rPr>
+  </w:style>
+  <w:style w:type="paragraph" w:styleId="Ballontekst">
+    <w:name w:val="Balloon Text"/>
+    <w:basedOn w:val="Standaard"/>
+    <w:link w:val="BallontekstChar"/>
+    <w:uiPriority w:val="99"/>
+    <w:semiHidden/>
+    <w:unhideWhenUsed/>
+    <w:rsid w:val="004F17B8"/>
+    <w:pPr>
+      <w:spacing w:after="0" w:line="240" w:lineRule="auto"/>
+    </w:pPr>
+    <w:rPr>
+      <w:rFonts w:ascii="Tahoma" w:hAnsi="Tahoma" w:cs="Tahoma"/>
+      <w:sz w:val="16"/>
+      <w:szCs w:val="16"/>
+    </w:rPr>
+  </w:style>
+  <w:style w:type="character" w:customStyle="1" w:styleId="BallontekstChar">
+    <w:name w:val="Ballontekst Char"/>
+    <w:basedOn w:val="Standaardalinea-lettertype"/>
+    <w:link w:val="Ballontekst"/>
+    <w:uiPriority w:val="99"/>
+    <w:semiHidden/>
+    <w:rsid w:val="004F17B8"/>
+    <w:rPr>
+      <w:rFonts w:ascii="Tahoma" w:hAnsi="Tahoma" w:cs="Tahoma"/>
+      <w:sz w:val="16"/>
+      <w:szCs w:val="16"/>
     </w:rPr>
   </w:style>
 </w:styles>
@@ -989,4 +2145,16 @@
   <a:objectDefaults/>
   <a:extraClrSchemeLst/>
 </a:theme>
+</file>
+
+<file path=customXml/item1.xml><?xml version="1.0" encoding="utf-8"?>
+<b:Sources xmlns:b="http://schemas.openxmlformats.org/officeDocument/2006/bibliography" xmlns="http://schemas.openxmlformats.org/officeDocument/2006/bibliography" SelectedStyle="\APA.XSL" StyleName="APA"/>
+</file>
+
+<file path=customXml/itemProps1.xml><?xml version="1.0" encoding="utf-8"?>
+<ds:datastoreItem xmlns:ds="http://schemas.openxmlformats.org/officeDocument/2006/customXml" ds:itemID="{5DBA1422-DC1C-4EA9-A6F1-F1E1B1E8F372}">
+  <ds:schemaRefs>
+    <ds:schemaRef ds:uri="http://schemas.openxmlformats.org/officeDocument/2006/bibliography"/>
+  </ds:schemaRefs>
+</ds:datastoreItem>
 </file>
</xml_diff>